<commit_message>
final commit and push
</commit_message>
<xml_diff>
--- a/DVreport.docx
+++ b/DVreport.docx
@@ -234,15 +234,7 @@
         <w:rPr>
           <w:spacing w:val="-2"/>
         </w:rPr>
-        <w:t>Shruti.Mahaja</w:t>
-      </w:r>
-      <w:bookmarkStart w:id="0" w:name="_GoBack"/>
-      <w:bookmarkEnd w:id="0"/>
-      <w:r>
-        <w:rPr>
-          <w:spacing w:val="-2"/>
-        </w:rPr>
-        <w:t>n@asu.edu</w:t>
+        <w:t>Shruti.Mahajan@asu.edu</w:t>
       </w:r>
     </w:p>
     <w:p>
@@ -2291,7 +2283,23 @@
           <w:szCs w:val="18"/>
           <w:lang w:val="en-IN" w:eastAsia="en-IN"/>
         </w:rPr>
-        <w:t>Zoomable bubble charts are basically a big blue bubble that has nested bubbles inside it. This sort of visualization is artistic and quite intuitive when we need to demonstrate a hierarchical structure in data. As the name suggests, this kind of chart will have multiple levels to zoom in. The nature of the bubble also provides one more dimension, that is, the radius of the bubble, which can be used to determine some quantity.</w:t>
+        <w:t xml:space="preserve">Zoomable bubble </w:t>
+      </w:r>
+      <w:r>
+        <w:rPr>
+          <w:color w:val="000000"/>
+          <w:szCs w:val="18"/>
+          <w:lang w:val="en-IN" w:eastAsia="en-IN"/>
+        </w:rPr>
+        <w:t xml:space="preserve">charts are basically a big </w:t>
+      </w:r>
+      <w:r>
+        <w:rPr>
+          <w:color w:val="000000"/>
+          <w:szCs w:val="18"/>
+          <w:lang w:val="en-IN" w:eastAsia="en-IN"/>
+        </w:rPr>
+        <w:t>bubble that has nested bubbles inside it. This sort of visualization is artistic and quite intuitive when we need to demonstrate a hierarchical structure in data. As the name suggests, this kind of chart will have multiple levels to zoom in. The nature of the bubble also provides one more dimension, that is, the radius of the bubble, which can be used to determine some quantity.</w:t>
       </w:r>
     </w:p>
     <w:p>
@@ -3190,7 +3198,41 @@
           <w:sz w:val="18"/>
           <w:szCs w:val="18"/>
         </w:rPr>
-        <w:t xml:space="preserve">ed to extract all the relations between a gamut of health issues. Figure below is a sample of chord diagram when smaller bubble muscle pain in parent bubble ‘Pain’ is selected. </w:t>
+        <w:t xml:space="preserve">ed to extract all the relations between a gamut of health issues. Figure below is a sample of chord diagram when smaller </w:t>
+      </w:r>
+      <w:r>
+        <w:rPr>
+          <w:color w:val="000000"/>
+          <w:sz w:val="18"/>
+          <w:szCs w:val="18"/>
+        </w:rPr>
+        <w:t>‘Pregnancy’ bubble</w:t>
+      </w:r>
+      <w:bookmarkStart w:id="0" w:name="_GoBack"/>
+      <w:bookmarkEnd w:id="0"/>
+      <w:r>
+        <w:rPr>
+          <w:color w:val="000000"/>
+          <w:sz w:val="18"/>
+          <w:szCs w:val="18"/>
+        </w:rPr>
+        <w:t xml:space="preserve"> in par</w:t>
+      </w:r>
+      <w:r>
+        <w:rPr>
+          <w:color w:val="000000"/>
+          <w:sz w:val="18"/>
+          <w:szCs w:val="18"/>
+        </w:rPr>
+        <w:t>ent bubble ‘Women</w:t>
+      </w:r>
+      <w:r>
+        <w:rPr>
+          <w:color w:val="000000"/>
+          <w:sz w:val="18"/>
+          <w:szCs w:val="18"/>
+        </w:rPr>
+        <w:t xml:space="preserve">’ is selected. </w:t>
       </w:r>
     </w:p>
     <w:p>
@@ -8838,7 +8880,7 @@
 </file>
 
 <file path=customXml/itemProps1.xml><?xml version="1.0" encoding="utf-8"?>
-<ds:datastoreItem xmlns:ds="http://schemas.openxmlformats.org/officeDocument/2006/customXml" ds:itemID="{246784ED-2374-4D84-A080-14988C1417C4}">
+<ds:datastoreItem xmlns:ds="http://schemas.openxmlformats.org/officeDocument/2006/customXml" ds:itemID="{178A3846-4EE2-4EA4-A9A8-4E5E0CA23C76}">
   <ds:schemaRefs>
     <ds:schemaRef ds:uri="http://schemas.openxmlformats.org/officeDocument/2006/bibliography"/>
   </ds:schemaRefs>

</xml_diff>